<commit_message>
Excluído um index duplicado e alterado tamanho dos campos ENF_TELEFONE e ENP_TELEFONE para varchar(9). Obs: Todos os outros arquivos foram alterados também com o novo ajuste.
</commit_message>
<xml_diff>
--- a/Trabalho Escrito/Construção Modelo Relacional.docx
+++ b/Trabalho Escrito/Construção Modelo Relacional.docx
@@ -61,6 +61,16 @@
           <w:lang w:val="pt-BR"/>
         </w:rPr>
         <w:tab/>
+      </w:r>
+      <w:r>
+        <w:rPr>
+          <w:rFonts w:hint="default"/>
+          <w:b w:val="0"/>
+          <w:bCs w:val="0"/>
+          <w:sz w:val="24"/>
+          <w:szCs w:val="24"/>
+          <w:lang w:val="pt-BR"/>
+        </w:rPr>
         <w:t xml:space="preserve">Agora que temos as informações necessárias para dar vida ao Projeto Gaia, é momento de criarmos o </w:t>
       </w:r>
       <w:r>
@@ -112,6 +122,16 @@
           <w:lang w:val="pt-BR"/>
         </w:rPr>
         <w:tab/>
+      </w:r>
+      <w:r>
+        <w:rPr>
+          <w:rFonts w:hint="default"/>
+          <w:b w:val="0"/>
+          <w:bCs w:val="0"/>
+          <w:sz w:val="24"/>
+          <w:szCs w:val="24"/>
+          <w:lang w:val="pt-BR"/>
+        </w:rPr>
         <w:t xml:space="preserve">Comumente o </w:t>
       </w:r>
       <w:r>
@@ -897,6 +917,7 @@
     <w:p>
       <w:pPr>
         <w:numPr>
+          <w:ilvl w:val="0"/>
           <w:numId w:val="0"/>
         </w:numPr>
         <w:ind w:leftChars="0"/>
@@ -916,6 +937,7 @@
     <w:p>
       <w:pPr>
         <w:numPr>
+          <w:ilvl w:val="0"/>
           <w:numId w:val="0"/>
         </w:numPr>
         <w:ind w:leftChars="0"/>
@@ -947,6 +969,7 @@
     <w:p>
       <w:pPr>
         <w:numPr>
+          <w:ilvl w:val="0"/>
           <w:numId w:val="0"/>
         </w:numPr>
         <w:ind w:leftChars="0"/>
@@ -966,12 +989,21 @@
           <w:lang w:val="pt-BR"/>
         </w:rPr>
         <w:tab/>
+      </w:r>
+      <w:r>
+        <w:rPr>
+          <w:rFonts w:hint="default"/>
+          <w:sz w:val="24"/>
+          <w:szCs w:val="24"/>
+          <w:lang w:val="pt-BR"/>
+        </w:rPr>
         <w:t>Ao total criamos 20 colunas e por fim o nosso modelo completo ficou assim:</w:t>
       </w:r>
     </w:p>
     <w:p>
       <w:pPr>
         <w:numPr>
+          <w:ilvl w:val="0"/>
           <w:numId w:val="0"/>
         </w:numPr>
         <w:ind w:leftChars="0"/>
@@ -987,6 +1019,7 @@
     <w:p>
       <w:pPr>
         <w:numPr>
+          <w:ilvl w:val="0"/>
           <w:numId w:val="0"/>
         </w:numPr>
         <w:ind w:leftChars="0"/>
@@ -1002,6 +1035,7 @@
     <w:p>
       <w:pPr>
         <w:numPr>
+          <w:ilvl w:val="0"/>
           <w:numId w:val="0"/>
         </w:numPr>
         <w:ind w:leftChars="0"/>
@@ -1013,69 +1047,13 @@
           <w:lang w:val="pt-BR"/>
         </w:rPr>
       </w:pPr>
-      <w:r>
-        <w:drawing>
-          <wp:anchor distT="0" distB="0" distL="114300" distR="114300" simplePos="0" relativeHeight="251660288" behindDoc="1" locked="0" layoutInCell="1" allowOverlap="1">
-            <wp:simplePos x="0" y="0"/>
-            <wp:positionH relativeFrom="column">
-              <wp:posOffset>-171450</wp:posOffset>
-            </wp:positionH>
-            <wp:positionV relativeFrom="paragraph">
-              <wp:posOffset>67945</wp:posOffset>
-            </wp:positionV>
-            <wp:extent cx="5831840" cy="4276090"/>
-            <wp:effectExtent l="0" t="0" r="16510" b="10160"/>
-            <wp:wrapThrough wrapText="bothSides">
-              <wp:wrapPolygon>
-                <wp:start x="0" y="0"/>
-                <wp:lineTo x="0" y="21459"/>
-                <wp:lineTo x="21520" y="21459"/>
-                <wp:lineTo x="21520" y="0"/>
-                <wp:lineTo x="0" y="0"/>
-              </wp:wrapPolygon>
-            </wp:wrapThrough>
-            <wp:docPr id="5" name="Imagem 5"/>
-            <wp:cNvGraphicFramePr>
-              <a:graphicFrameLocks xmlns:a="http://schemas.openxmlformats.org/drawingml/2006/main" noChangeAspect="1"/>
-            </wp:cNvGraphicFramePr>
-            <a:graphic xmlns:a="http://schemas.openxmlformats.org/drawingml/2006/main">
-              <a:graphicData uri="http://schemas.openxmlformats.org/drawingml/2006/picture">
-                <pic:pic xmlns:pic="http://schemas.openxmlformats.org/drawingml/2006/picture">
-                  <pic:nvPicPr>
-                    <pic:cNvPr id="5" name="Imagem 5"/>
-                    <pic:cNvPicPr>
-                      <a:picLocks noChangeAspect="1"/>
-                    </pic:cNvPicPr>
-                  </pic:nvPicPr>
-                  <pic:blipFill>
-                    <a:blip r:embed="rId5"/>
-                    <a:stretch>
-                      <a:fillRect/>
-                    </a:stretch>
-                  </pic:blipFill>
-                  <pic:spPr>
-                    <a:xfrm>
-                      <a:off x="0" y="0"/>
-                      <a:ext cx="5831840" cy="4276090"/>
-                    </a:xfrm>
-                    <a:prstGeom prst="rect">
-                      <a:avLst/>
-                    </a:prstGeom>
-                    <a:noFill/>
-                    <a:ln>
-                      <a:noFill/>
-                    </a:ln>
-                  </pic:spPr>
-                </pic:pic>
-              </a:graphicData>
-            </a:graphic>
-          </wp:anchor>
-        </w:drawing>
-      </w:r>
-    </w:p>
-    <w:p>
-      <w:pPr>
-        <w:numPr>
+      <w:bookmarkStart w:id="0" w:name="_GoBack"/>
+      <w:bookmarkEnd w:id="0"/>
+    </w:p>
+    <w:p>
+      <w:pPr>
+        <w:numPr>
+          <w:ilvl w:val="0"/>
           <w:numId w:val="0"/>
         </w:numPr>
         <w:ind w:leftChars="0"/>
@@ -1091,6 +1069,7 @@
     <w:p>
       <w:pPr>
         <w:numPr>
+          <w:ilvl w:val="0"/>
           <w:numId w:val="0"/>
         </w:numPr>
         <w:ind w:leftChars="0"/>
@@ -1106,6 +1085,7 @@
     <w:p>
       <w:pPr>
         <w:numPr>
+          <w:ilvl w:val="0"/>
           <w:numId w:val="0"/>
         </w:numPr>
         <w:ind w:leftChars="0"/>
@@ -1121,6 +1101,7 @@
     <w:p>
       <w:pPr>
         <w:numPr>
+          <w:ilvl w:val="0"/>
           <w:numId w:val="0"/>
         </w:numPr>
         <w:ind w:leftChars="0"/>
@@ -1136,6 +1117,7 @@
     <w:p>
       <w:pPr>
         <w:numPr>
+          <w:ilvl w:val="0"/>
           <w:numId w:val="0"/>
         </w:numPr>
         <w:ind w:leftChars="0"/>
@@ -1164,6 +1146,7 @@
     <w:p>
       <w:pPr>
         <w:numPr>
+          <w:ilvl w:val="0"/>
           <w:numId w:val="0"/>
         </w:numPr>
         <w:ind w:leftChars="0"/>
@@ -1181,6 +1164,7 @@
     <w:p>
       <w:pPr>
         <w:numPr>
+          <w:ilvl w:val="0"/>
           <w:numId w:val="0"/>
         </w:numPr>
         <w:ind w:leftChars="0"/>
@@ -1204,12 +1188,23 @@
           <w:lang w:val="pt-BR"/>
         </w:rPr>
         <w:tab/>
+      </w:r>
+      <w:r>
+        <w:rPr>
+          <w:rFonts w:hint="default"/>
+          <w:b w:val="0"/>
+          <w:bCs w:val="0"/>
+          <w:sz w:val="24"/>
+          <w:szCs w:val="24"/>
+          <w:lang w:val="pt-BR"/>
+        </w:rPr>
         <w:t>Após o Modelo Relacional ser construído, foi necessário realizar um processo de validação de estrutura, ou seja, verificar se o mesmo está livre de anomalias, possíveis redundâncias e demais problemas que podem vir a surgir durante os processos de inserção, exclusão, modificação e consulta de seus dados armazenados. Para isso fizemos a aplicação das 3 Formas Normais, conjunto de regras para normalização de um Banco de Dados.</w:t>
       </w:r>
     </w:p>
     <w:p>
       <w:pPr>
         <w:numPr>
+          <w:ilvl w:val="0"/>
           <w:numId w:val="0"/>
         </w:numPr>
         <w:ind w:leftChars="0" w:firstLine="708" w:firstLineChars="0"/>
@@ -1238,6 +1233,7 @@
     <w:p>
       <w:pPr>
         <w:numPr>
+          <w:ilvl w:val="0"/>
           <w:numId w:val="0"/>
         </w:numPr>
         <w:ind w:leftChars="0"/>
@@ -1284,6 +1280,7 @@
     <w:p>
       <w:pPr>
         <w:numPr>
+          <w:ilvl w:val="0"/>
           <w:numId w:val="0"/>
         </w:numPr>
         <w:jc w:val="both"/>
@@ -1345,6 +1342,7 @@
     <w:p>
       <w:pPr>
         <w:numPr>
+          <w:ilvl w:val="0"/>
           <w:numId w:val="0"/>
         </w:numPr>
         <w:ind w:leftChars="0"/>
@@ -1565,6 +1563,7 @@
     <w:p>
       <w:pPr>
         <w:numPr>
+          <w:ilvl w:val="0"/>
           <w:numId w:val="0"/>
         </w:numPr>
         <w:jc w:val="both"/>
@@ -1588,6 +1587,7 @@
     <w:p>
       <w:pPr>
         <w:numPr>
+          <w:ilvl w:val="0"/>
           <w:numId w:val="0"/>
         </w:numPr>
         <w:jc w:val="both"/>
@@ -1607,8 +1607,6 @@
           <w:lang w:val="pt-BR"/>
         </w:rPr>
       </w:pPr>
-      <w:bookmarkStart w:id="0" w:name="_GoBack"/>
-      <w:bookmarkEnd w:id="0"/>
     </w:p>
     <w:sectPr>
       <w:pgSz w:w="11906" w:h="16838"/>

</xml_diff>